<commit_message>
Correção de links no index.md e ajuste final para GitHub Pages
</commit_message>
<xml_diff>
--- a/Comandos Terminal.docx
+++ b/Comandos Terminal.docx
@@ -5,52 +5,570 @@
     <w:p>
       <w:pPr>
         <w:rPr>
+          <w:rFonts w:ascii="Helvetica" w:hAnsi="Helvetica"/>
           <w:b/>
           <w:bCs/>
-          <w:sz w:val="36"/>
-          <w:szCs w:val="36"/>
-        </w:rPr>
-      </w:pPr>
-      <w:r>
-        <w:rPr>
+          <w:sz w:val="32"/>
+          <w:szCs w:val="32"/>
+        </w:rPr>
+      </w:pPr>
+      <w:r>
+        <w:rPr>
+          <w:rFonts w:ascii="Helvetica" w:hAnsi="Helvetica"/>
+          <w:sz w:val="32"/>
+          <w:szCs w:val="32"/>
+          <w:highlight w:val="yellow"/>
+        </w:rPr>
+        <w:t xml:space="preserve">Comandos </w:t>
+      </w:r>
+      <w:r>
+        <w:rPr>
+          <w:rFonts w:ascii="Helvetica" w:hAnsi="Helvetica"/>
+          <w:sz w:val="32"/>
+          <w:szCs w:val="32"/>
+          <w:highlight w:val="yellow"/>
+        </w:rPr>
+        <w:t xml:space="preserve">no </w:t>
+      </w:r>
+      <w:r>
+        <w:rPr>
+          <w:rFonts w:ascii="Helvetica" w:hAnsi="Helvetica"/>
+          <w:sz w:val="32"/>
+          <w:szCs w:val="32"/>
+          <w:highlight w:val="yellow"/>
+        </w:rPr>
+        <w:t>Terminal para</w:t>
+      </w:r>
+      <w:r>
+        <w:rPr>
+          <w:rFonts w:ascii="Helvetica" w:hAnsi="Helvetica"/>
           <w:b/>
           <w:bCs/>
-          <w:sz w:val="36"/>
-          <w:szCs w:val="36"/>
-        </w:rPr>
-        <w:t>Comandos Terminal</w:t>
-      </w:r>
-      <w:r>
-        <w:rPr>
+          <w:sz w:val="32"/>
+          <w:szCs w:val="32"/>
+          <w:highlight w:val="yellow"/>
+        </w:rPr>
+        <w:t xml:space="preserve"> Memoria Permanente</w:t>
+      </w:r>
+    </w:p>
+    <w:p>
+      <w:pPr>
+        <w:rPr>
+          <w:rFonts w:ascii="Helvetica" w:hAnsi="Helvetica"/>
+        </w:rPr>
+      </w:pPr>
+    </w:p>
+    <w:p>
+      <w:pPr>
+        <w:rPr>
+          <w:rFonts w:ascii="Helvetica" w:hAnsi="Helvetica"/>
+        </w:rPr>
+      </w:pPr>
+      <w:r>
+        <w:rPr>
+          <w:rFonts w:ascii="Helvetica" w:hAnsi="Helvetica"/>
+        </w:rPr>
+        <w:t>A</w:t>
+      </w:r>
+      <w:r>
+        <w:rPr>
+          <w:rFonts w:ascii="Helvetica" w:hAnsi="Helvetica"/>
+        </w:rPr>
+        <w:t xml:space="preserve">o abrir o Terminal para </w:t>
+      </w:r>
+      <w:r>
+        <w:rPr>
+          <w:rFonts w:ascii="Helvetica" w:hAnsi="Helvetica"/>
+        </w:rPr>
+        <w:t xml:space="preserve">ir </w:t>
+      </w:r>
+      <w:r>
+        <w:rPr>
+          <w:rFonts w:ascii="Helvetica" w:hAnsi="Helvetica"/>
+        </w:rPr>
+        <w:t xml:space="preserve">pasta </w:t>
+      </w:r>
+      <w:r>
+        <w:rPr>
+          <w:rFonts w:ascii="Helvetica" w:hAnsi="Helvetica"/>
           <w:b/>
           <w:bCs/>
-          <w:sz w:val="36"/>
-          <w:szCs w:val="36"/>
-        </w:rPr>
-        <w:t xml:space="preserve"> para </w:t>
-      </w:r>
-      <w:proofErr w:type="gramStart"/>
-      <w:r>
-        <w:rPr>
+        </w:rPr>
+        <w:t>Memoria Permanente</w:t>
+      </w:r>
+      <w:r>
+        <w:rPr>
+          <w:rFonts w:ascii="Helvetica" w:hAnsi="Helvetica"/>
+        </w:rPr>
+        <w:t>?</w:t>
+      </w:r>
+    </w:p>
+    <w:p/>
+    <w:p>
+      <w:pPr>
+        <w:rPr>
+          <w:rFonts w:ascii="American Typewriter" w:hAnsi="American Typewriter"/>
+          <w:color w:val="00B050"/>
+          <w:sz w:val="32"/>
+          <w:szCs w:val="32"/>
+        </w:rPr>
+      </w:pPr>
+      <w:r>
+        <w:rPr>
+          <w:rFonts w:ascii="American Typewriter" w:hAnsi="American Typewriter" w:cs="Menlo"/>
+          <w:color w:val="00B050"/>
+          <w:kern w:val="0"/>
+          <w:sz w:val="28"/>
+          <w:szCs w:val="28"/>
+        </w:rPr>
+        <w:t>cd ~/Desktop/Memoria\ Permanente</w:t>
+      </w:r>
+    </w:p>
+    <w:p/>
+    <w:p>
+      <w:pPr>
+        <w:rPr>
+          <w:rFonts w:ascii="Helvetica" w:hAnsi="Helvetica"/>
+        </w:rPr>
+      </w:pPr>
+      <w:r>
+        <w:rPr>
+          <w:rFonts w:ascii="Helvetica" w:eastAsia="Times New Roman" w:hAnsi="Helvetica" w:cs="Times New Roman"/>
+          <w:kern w:val="0"/>
+          <w:lang w:eastAsia="pt-BR"/>
+          <w14:ligatures w14:val="none"/>
+        </w:rPr>
+        <w:t xml:space="preserve">Para listar todos os arquivos na pasta </w:t>
+      </w:r>
+      <w:r>
+        <w:rPr>
+          <w:rFonts w:ascii="Helvetica" w:eastAsia="Times New Roman" w:hAnsi="Helvetica" w:cs="Times New Roman"/>
           <w:b/>
           <w:bCs/>
-          <w:sz w:val="36"/>
-          <w:szCs w:val="36"/>
-        </w:rPr>
-        <w:t>Memoria</w:t>
-      </w:r>
-      <w:proofErr w:type="gramEnd"/>
-      <w:r>
-        <w:rPr>
+          <w:kern w:val="0"/>
+          <w:lang w:eastAsia="pt-BR"/>
+          <w14:ligatures w14:val="none"/>
+        </w:rPr>
+        <w:t>Mem</w:t>
+      </w:r>
+      <w:r>
+        <w:rPr>
+          <w:rFonts w:ascii="Helvetica" w:eastAsia="Times New Roman" w:hAnsi="Helvetica" w:cs="Times New Roman"/>
           <w:b/>
           <w:bCs/>
-          <w:sz w:val="36"/>
-          <w:szCs w:val="36"/>
-        </w:rPr>
-        <w:t xml:space="preserve"> Permanente</w:t>
+          <w:kern w:val="0"/>
+          <w:lang w:eastAsia="pt-BR"/>
+          <w14:ligatures w14:val="none"/>
+        </w:rPr>
+        <w:t>o</w:t>
+      </w:r>
+      <w:r>
+        <w:rPr>
+          <w:rFonts w:ascii="Helvetica" w:eastAsia="Times New Roman" w:hAnsi="Helvetica" w:cs="Times New Roman"/>
+          <w:b/>
+          <w:bCs/>
+          <w:kern w:val="0"/>
+          <w:lang w:eastAsia="pt-BR"/>
+          <w14:ligatures w14:val="none"/>
+        </w:rPr>
+        <w:t>ria Permanente</w:t>
+      </w:r>
+      <w:r>
+        <w:rPr>
+          <w:rFonts w:ascii="Helvetica" w:eastAsia="Times New Roman" w:hAnsi="Helvetica" w:cs="Times New Roman"/>
+          <w:kern w:val="0"/>
+          <w:lang w:eastAsia="pt-BR"/>
+          <w14:ligatures w14:val="none"/>
+        </w:rPr>
+        <w:t>, use o seguinte comando no terminal:</w:t>
+      </w:r>
+    </w:p>
+    <w:p>
+      <w:pPr>
+        <w:tabs>
+          <w:tab w:val="left" w:pos="916"/>
+          <w:tab w:val="left" w:pos="1832"/>
+          <w:tab w:val="left" w:pos="2748"/>
+          <w:tab w:val="left" w:pos="3664"/>
+          <w:tab w:val="left" w:pos="4580"/>
+          <w:tab w:val="left" w:pos="5496"/>
+          <w:tab w:val="left" w:pos="6412"/>
+          <w:tab w:val="left" w:pos="7328"/>
+          <w:tab w:val="left" w:pos="8244"/>
+          <w:tab w:val="left" w:pos="9160"/>
+          <w:tab w:val="left" w:pos="10076"/>
+          <w:tab w:val="left" w:pos="10992"/>
+          <w:tab w:val="left" w:pos="11908"/>
+          <w:tab w:val="left" w:pos="12824"/>
+          <w:tab w:val="left" w:pos="13740"/>
+          <w:tab w:val="left" w:pos="14656"/>
+        </w:tabs>
+        <w:rPr>
+          <w:rFonts w:ascii="Courier New" w:eastAsia="Times New Roman" w:hAnsi="Courier New" w:cs="Courier New"/>
+          <w:kern w:val="0"/>
+          <w:sz w:val="20"/>
+          <w:szCs w:val="20"/>
+          <w:lang w:eastAsia="pt-BR"/>
+          <w14:ligatures w14:val="none"/>
+        </w:rPr>
+      </w:pPr>
+    </w:p>
+    <w:p>
+      <w:pPr>
+        <w:tabs>
+          <w:tab w:val="left" w:pos="916"/>
+          <w:tab w:val="left" w:pos="1832"/>
+          <w:tab w:val="left" w:pos="2748"/>
+          <w:tab w:val="left" w:pos="3664"/>
+          <w:tab w:val="left" w:pos="4580"/>
+          <w:tab w:val="left" w:pos="5496"/>
+          <w:tab w:val="left" w:pos="6412"/>
+          <w:tab w:val="left" w:pos="7328"/>
+          <w:tab w:val="left" w:pos="8244"/>
+          <w:tab w:val="left" w:pos="9160"/>
+          <w:tab w:val="left" w:pos="10076"/>
+          <w:tab w:val="left" w:pos="10992"/>
+          <w:tab w:val="left" w:pos="11908"/>
+          <w:tab w:val="left" w:pos="12824"/>
+          <w:tab w:val="left" w:pos="13740"/>
+          <w:tab w:val="left" w:pos="14656"/>
+        </w:tabs>
+        <w:rPr>
+          <w:rFonts w:ascii="American Typewriter" w:hAnsi="American Typewriter" w:cs="Menlo"/>
+          <w:color w:val="00B050"/>
+          <w:kern w:val="0"/>
+          <w:sz w:val="28"/>
+          <w:szCs w:val="28"/>
+        </w:rPr>
+      </w:pPr>
+      <w:proofErr w:type="spellStart"/>
+      <w:r>
+        <w:rPr>
+          <w:rFonts w:ascii="American Typewriter" w:hAnsi="American Typewriter" w:cs="Menlo"/>
+          <w:color w:val="00B050"/>
+          <w:kern w:val="0"/>
+          <w:sz w:val="28"/>
+          <w:szCs w:val="28"/>
+        </w:rPr>
+        <w:t>ls</w:t>
+      </w:r>
+      <w:proofErr w:type="spellEnd"/>
+      <w:r>
+        <w:rPr>
+          <w:rFonts w:ascii="American Typewriter" w:hAnsi="American Typewriter" w:cs="Menlo"/>
+          <w:color w:val="00B050"/>
+          <w:kern w:val="0"/>
+          <w:sz w:val="28"/>
+          <w:szCs w:val="28"/>
+        </w:rPr>
+        <w:t xml:space="preserve"> -R ~/Desktop/Memoria\ Permanente/</w:t>
+      </w:r>
+    </w:p>
+    <w:p>
+      <w:pPr>
+        <w:spacing w:before="100" w:beforeAutospacing="1" w:after="100" w:afterAutospacing="1"/>
+        <w:rPr>
+          <w:rFonts w:ascii="Times New Roman" w:eastAsia="Times New Roman" w:hAnsi="Times New Roman" w:cs="Times New Roman"/>
+          <w:kern w:val="0"/>
+          <w:lang w:eastAsia="pt-BR"/>
+          <w14:ligatures w14:val="none"/>
+        </w:rPr>
+      </w:pPr>
+      <w:r>
+        <w:rPr>
+          <w:rFonts w:ascii="Helvetica" w:eastAsia="Times New Roman" w:hAnsi="Helvetica" w:cs="Times New Roman"/>
+          <w:kern w:val="0"/>
+          <w:lang w:eastAsia="pt-BR"/>
+          <w14:ligatures w14:val="none"/>
+        </w:rPr>
+        <w:t xml:space="preserve">Esse comando </w:t>
+      </w:r>
+      <w:r>
+        <w:rPr>
+          <w:rFonts w:ascii="Helvetica" w:eastAsia="Times New Roman" w:hAnsi="Helvetica" w:cs="Times New Roman"/>
+          <w:b/>
+          <w:bCs/>
+          <w:kern w:val="0"/>
+          <w:lang w:eastAsia="pt-BR"/>
+          <w14:ligatures w14:val="none"/>
+        </w:rPr>
+        <w:t>mostra todos os arquivos e subpastas</w:t>
+      </w:r>
+      <w:r>
+        <w:rPr>
+          <w:rFonts w:ascii="Helvetica" w:eastAsia="Times New Roman" w:hAnsi="Helvetica" w:cs="Times New Roman"/>
+          <w:kern w:val="0"/>
+          <w:lang w:eastAsia="pt-BR"/>
+          <w14:ligatures w14:val="none"/>
+        </w:rPr>
+        <w:t xml:space="preserve"> dentro da pasta </w:t>
+      </w:r>
+      <w:r>
+        <w:rPr>
+          <w:rFonts w:ascii="Helvetica" w:eastAsia="Times New Roman" w:hAnsi="Helvetica" w:cs="Times New Roman"/>
+          <w:b/>
+          <w:bCs/>
+          <w:kern w:val="0"/>
+          <w:lang w:eastAsia="pt-BR"/>
+          <w14:ligatures w14:val="none"/>
+        </w:rPr>
+        <w:t>Memória Permanente</w:t>
+      </w:r>
+      <w:r>
+        <w:rPr>
+          <w:rFonts w:ascii="Times New Roman" w:eastAsia="Times New Roman" w:hAnsi="Times New Roman" w:cs="Times New Roman"/>
+          <w:kern w:val="0"/>
+          <w:lang w:eastAsia="pt-BR"/>
+          <w14:ligatures w14:val="none"/>
+        </w:rPr>
+        <w:t>.</w:t>
+      </w:r>
+    </w:p>
+    <w:p>
+      <w:pPr>
+        <w:spacing w:before="100" w:beforeAutospacing="1" w:after="100" w:afterAutospacing="1"/>
+        <w:rPr>
+          <w:rFonts w:ascii="Helvetica" w:eastAsia="Times New Roman" w:hAnsi="Helvetica" w:cs="Times New Roman"/>
+          <w:kern w:val="0"/>
+          <w:lang w:eastAsia="pt-BR"/>
+          <w14:ligatures w14:val="none"/>
+        </w:rPr>
+      </w:pPr>
+      <w:r>
+        <w:rPr>
+          <w:rFonts w:ascii="Helvetica" w:eastAsia="Times New Roman" w:hAnsi="Helvetica" w:cs="Times New Roman"/>
+          <w:kern w:val="0"/>
+          <w:lang w:eastAsia="pt-BR"/>
+          <w14:ligatures w14:val="none"/>
+        </w:rPr>
+        <w:t xml:space="preserve">Se quiser uma </w:t>
+      </w:r>
+      <w:r>
+        <w:rPr>
+          <w:rFonts w:ascii="Helvetica" w:eastAsia="Times New Roman" w:hAnsi="Helvetica" w:cs="Times New Roman"/>
+          <w:b/>
+          <w:bCs/>
+          <w:kern w:val="0"/>
+          <w:lang w:eastAsia="pt-BR"/>
+          <w14:ligatures w14:val="none"/>
+        </w:rPr>
+        <w:t>visualização mais detalhada</w:t>
+      </w:r>
+      <w:r>
+        <w:rPr>
+          <w:rFonts w:ascii="Helvetica" w:eastAsia="Times New Roman" w:hAnsi="Helvetica" w:cs="Times New Roman"/>
+          <w:kern w:val="0"/>
+          <w:lang w:eastAsia="pt-BR"/>
+          <w14:ligatures w14:val="none"/>
+        </w:rPr>
+        <w:t>, incluindo permissões, tamanhos e datas de modificação, use:</w:t>
+      </w:r>
+    </w:p>
+    <w:p>
+      <w:pPr>
+        <w:tabs>
+          <w:tab w:val="left" w:pos="916"/>
+          <w:tab w:val="left" w:pos="1832"/>
+          <w:tab w:val="left" w:pos="2748"/>
+          <w:tab w:val="left" w:pos="3664"/>
+          <w:tab w:val="left" w:pos="4580"/>
+          <w:tab w:val="left" w:pos="5496"/>
+          <w:tab w:val="left" w:pos="6412"/>
+          <w:tab w:val="left" w:pos="7328"/>
+          <w:tab w:val="left" w:pos="8244"/>
+          <w:tab w:val="left" w:pos="9160"/>
+          <w:tab w:val="left" w:pos="10076"/>
+          <w:tab w:val="left" w:pos="10992"/>
+          <w:tab w:val="left" w:pos="11908"/>
+          <w:tab w:val="left" w:pos="12824"/>
+          <w:tab w:val="left" w:pos="13740"/>
+          <w:tab w:val="left" w:pos="14656"/>
+        </w:tabs>
+        <w:rPr>
+          <w:rFonts w:ascii="American Typewriter" w:hAnsi="American Typewriter" w:cs="Menlo"/>
+          <w:color w:val="00B050"/>
+          <w:kern w:val="0"/>
+          <w:sz w:val="28"/>
+          <w:szCs w:val="28"/>
+        </w:rPr>
+      </w:pPr>
+      <w:proofErr w:type="spellStart"/>
+      <w:r>
+        <w:rPr>
+          <w:rFonts w:ascii="American Typewriter" w:hAnsi="American Typewriter" w:cs="Menlo"/>
+          <w:color w:val="00B050"/>
+          <w:kern w:val="0"/>
+          <w:sz w:val="28"/>
+          <w:szCs w:val="28"/>
+        </w:rPr>
+        <w:t>ls</w:t>
+      </w:r>
+      <w:proofErr w:type="spellEnd"/>
+      <w:r>
+        <w:rPr>
+          <w:rFonts w:ascii="American Typewriter" w:hAnsi="American Typewriter" w:cs="Menlo"/>
+          <w:color w:val="00B050"/>
+          <w:kern w:val="0"/>
+          <w:sz w:val="28"/>
+          <w:szCs w:val="28"/>
+        </w:rPr>
+        <w:t xml:space="preserve"> -</w:t>
+      </w:r>
+      <w:proofErr w:type="spellStart"/>
+      <w:r>
+        <w:rPr>
+          <w:rFonts w:ascii="American Typewriter" w:hAnsi="American Typewriter" w:cs="Menlo"/>
+          <w:color w:val="00B050"/>
+          <w:kern w:val="0"/>
+          <w:sz w:val="28"/>
+          <w:szCs w:val="28"/>
+        </w:rPr>
+        <w:t>lah</w:t>
+      </w:r>
+      <w:proofErr w:type="spellEnd"/>
+      <w:r>
+        <w:rPr>
+          <w:rFonts w:ascii="American Typewriter" w:hAnsi="American Typewriter" w:cs="Menlo"/>
+          <w:color w:val="00B050"/>
+          <w:kern w:val="0"/>
+          <w:sz w:val="28"/>
+          <w:szCs w:val="28"/>
+        </w:rPr>
+        <w:t xml:space="preserve"> ~/Desktop/Memoria\ Permanente/</w:t>
+      </w:r>
+    </w:p>
+    <w:p>
+      <w:pPr>
+        <w:spacing w:before="100" w:beforeAutospacing="1" w:after="100" w:afterAutospacing="1"/>
+        <w:rPr>
+          <w:rFonts w:ascii="Helvetica" w:eastAsia="Times New Roman" w:hAnsi="Helvetica" w:cs="Times New Roman"/>
+          <w:kern w:val="0"/>
+          <w:lang w:eastAsia="pt-BR"/>
+          <w14:ligatures w14:val="none"/>
+        </w:rPr>
+      </w:pPr>
+      <w:r>
+        <w:rPr>
+          <w:rFonts w:ascii="Helvetica" w:eastAsia="Times New Roman" w:hAnsi="Helvetica" w:cs="Times New Roman"/>
+          <w:kern w:val="0"/>
+          <w:lang w:eastAsia="pt-BR"/>
+          <w14:ligatures w14:val="none"/>
+        </w:rPr>
+        <w:t xml:space="preserve">Se precisar listar apenas os arquivos dentro de uma subpasta específica, por exemplo </w:t>
+      </w:r>
+      <w:r>
+        <w:rPr>
+          <w:rFonts w:ascii="Helvetica" w:eastAsia="Times New Roman" w:hAnsi="Helvetica" w:cs="Times New Roman"/>
+          <w:b/>
+          <w:bCs/>
+          <w:kern w:val="0"/>
+          <w:lang w:eastAsia="pt-BR"/>
+          <w14:ligatures w14:val="none"/>
+        </w:rPr>
+        <w:t>Registros</w:t>
+      </w:r>
+      <w:r>
+        <w:rPr>
+          <w:rFonts w:ascii="Helvetica" w:eastAsia="Times New Roman" w:hAnsi="Helvetica" w:cs="Times New Roman"/>
+          <w:kern w:val="0"/>
+          <w:lang w:eastAsia="pt-BR"/>
+          <w14:ligatures w14:val="none"/>
+        </w:rPr>
+        <w:t>, use:</w:t>
+      </w:r>
+    </w:p>
+    <w:p>
+      <w:pPr>
+        <w:tabs>
+          <w:tab w:val="left" w:pos="916"/>
+          <w:tab w:val="left" w:pos="1832"/>
+          <w:tab w:val="left" w:pos="2748"/>
+          <w:tab w:val="left" w:pos="3664"/>
+          <w:tab w:val="left" w:pos="4580"/>
+          <w:tab w:val="left" w:pos="5496"/>
+          <w:tab w:val="left" w:pos="6412"/>
+          <w:tab w:val="left" w:pos="7328"/>
+          <w:tab w:val="left" w:pos="8244"/>
+          <w:tab w:val="left" w:pos="9160"/>
+          <w:tab w:val="left" w:pos="10076"/>
+          <w:tab w:val="left" w:pos="10992"/>
+          <w:tab w:val="left" w:pos="11908"/>
+          <w:tab w:val="left" w:pos="12824"/>
+          <w:tab w:val="left" w:pos="13740"/>
+          <w:tab w:val="left" w:pos="14656"/>
+        </w:tabs>
+        <w:rPr>
+          <w:rFonts w:ascii="American Typewriter" w:hAnsi="American Typewriter" w:cs="Menlo"/>
+          <w:color w:val="00B050"/>
+          <w:kern w:val="0"/>
+          <w:sz w:val="28"/>
+          <w:szCs w:val="28"/>
+        </w:rPr>
+      </w:pPr>
+      <w:proofErr w:type="spellStart"/>
+      <w:r>
+        <w:rPr>
+          <w:rFonts w:ascii="American Typewriter" w:hAnsi="American Typewriter" w:cs="Menlo"/>
+          <w:color w:val="00B050"/>
+          <w:kern w:val="0"/>
+          <w:sz w:val="28"/>
+          <w:szCs w:val="28"/>
+        </w:rPr>
+        <w:t>ls</w:t>
+      </w:r>
+      <w:proofErr w:type="spellEnd"/>
+      <w:r>
+        <w:rPr>
+          <w:rFonts w:ascii="American Typewriter" w:hAnsi="American Typewriter" w:cs="Menlo"/>
+          <w:color w:val="00B050"/>
+          <w:kern w:val="0"/>
+          <w:sz w:val="28"/>
+          <w:szCs w:val="28"/>
+        </w:rPr>
+        <w:t xml:space="preserve"> -R ~/Desktop/Memoria\ Permanente/</w:t>
+      </w:r>
+      <w:proofErr w:type="spellStart"/>
+      <w:r>
+        <w:rPr>
+          <w:rFonts w:ascii="American Typewriter" w:hAnsi="American Typewriter" w:cs="Menlo"/>
+          <w:color w:val="00B050"/>
+          <w:kern w:val="0"/>
+          <w:sz w:val="28"/>
+          <w:szCs w:val="28"/>
+        </w:rPr>
+        <w:t>docs</w:t>
+      </w:r>
+      <w:proofErr w:type="spellEnd"/>
+      <w:r>
+        <w:rPr>
+          <w:rFonts w:ascii="American Typewriter" w:hAnsi="American Typewriter" w:cs="Menlo"/>
+          <w:color w:val="00B050"/>
+          <w:kern w:val="0"/>
+          <w:sz w:val="28"/>
+          <w:szCs w:val="28"/>
+        </w:rPr>
+        <w:t>/Registros/</w:t>
       </w:r>
     </w:p>
     <w:p/>
+    <w:p/>
+    <w:p/>
+    <w:p/>
+    <w:p/>
+    <w:p/>
+    <w:p/>
+    <w:p/>
+    <w:p>
+      <w:r>
+        <w:t>Léo???</w:t>
+      </w:r>
+    </w:p>
+    <w:p/>
+    <w:p>
+      <w:r>
+        <w:t>Depois continuamos,</w:t>
+      </w:r>
+    </w:p>
     <w:p>
       <w:pPr>
         <w:pStyle w:val="PargrafodaLista"/>
@@ -60,7 +578,288 @@
         </w:numPr>
       </w:pPr>
       <w:r>
-        <w:t>Léo, como faço para: ao abrir o Terminal ir para a pasta Memoria Permanente?</w:t>
+        <w:rPr>
+          <w:rFonts w:ascii="Times New Roman" w:eastAsia="Times New Roman" w:hAnsi="Times New Roman" w:cs="Times New Roman"/>
+          <w:b/>
+          <w:bCs/>
+          <w:kern w:val="0"/>
+          <w:sz w:val="27"/>
+          <w:szCs w:val="27"/>
+          <w:lang w:eastAsia="pt-BR"/>
+          <w14:ligatures w14:val="none"/>
+        </w:rPr>
+        <w:t xml:space="preserve">Ajustar os Caminhos no </w:t>
+      </w:r>
+      <w:proofErr w:type="spellStart"/>
+      <w:r>
+        <w:rPr>
+          <w:rFonts w:ascii="Times New Roman" w:eastAsia="Times New Roman" w:hAnsi="Times New Roman" w:cs="Times New Roman"/>
+          <w:b/>
+          <w:bCs/>
+          <w:kern w:val="0"/>
+          <w:sz w:val="27"/>
+          <w:szCs w:val="27"/>
+          <w:lang w:eastAsia="pt-BR"/>
+          <w14:ligatures w14:val="none"/>
+        </w:rPr>
+        <w:t>MkDocs</w:t>
+      </w:r>
+      <w:proofErr w:type="spellEnd"/>
+    </w:p>
+    <w:p>
+      <w:pPr>
+        <w:spacing w:before="100" w:beforeAutospacing="1" w:after="100" w:afterAutospacing="1"/>
+        <w:rPr>
+          <w:rFonts w:ascii="Times New Roman" w:eastAsia="Times New Roman" w:hAnsi="Times New Roman" w:cs="Times New Roman"/>
+          <w:kern w:val="0"/>
+          <w:lang w:eastAsia="pt-BR"/>
+          <w14:ligatures w14:val="none"/>
+        </w:rPr>
+      </w:pPr>
+      <w:r>
+        <w:rPr>
+          <w:rFonts w:ascii="Times New Roman" w:eastAsia="Times New Roman" w:hAnsi="Times New Roman" w:cs="Times New Roman"/>
+          <w:kern w:val="0"/>
+          <w:lang w:eastAsia="pt-BR"/>
+          <w14:ligatures w14:val="none"/>
+        </w:rPr>
+        <w:t xml:space="preserve">Pelo que vejo, os arquivos </w:t>
+      </w:r>
+      <w:r>
+        <w:rPr>
+          <w:rFonts w:ascii="Times New Roman" w:eastAsia="Times New Roman" w:hAnsi="Times New Roman" w:cs="Times New Roman"/>
+          <w:b/>
+          <w:bCs/>
+          <w:kern w:val="0"/>
+          <w:lang w:eastAsia="pt-BR"/>
+          <w14:ligatures w14:val="none"/>
+        </w:rPr>
+        <w:t>.</w:t>
+      </w:r>
+      <w:proofErr w:type="spellStart"/>
+      <w:r>
+        <w:rPr>
+          <w:rFonts w:ascii="Times New Roman" w:eastAsia="Times New Roman" w:hAnsi="Times New Roman" w:cs="Times New Roman"/>
+          <w:b/>
+          <w:bCs/>
+          <w:kern w:val="0"/>
+          <w:lang w:eastAsia="pt-BR"/>
+          <w14:ligatures w14:val="none"/>
+        </w:rPr>
+        <w:t>md</w:t>
+      </w:r>
+      <w:proofErr w:type="spellEnd"/>
+      <w:r>
+        <w:rPr>
+          <w:rFonts w:ascii="Times New Roman" w:eastAsia="Times New Roman" w:hAnsi="Times New Roman" w:cs="Times New Roman"/>
+          <w:kern w:val="0"/>
+          <w:lang w:eastAsia="pt-BR"/>
+          <w14:ligatures w14:val="none"/>
+        </w:rPr>
+        <w:t xml:space="preserve"> estão dentro da pasta </w:t>
+      </w:r>
+      <w:proofErr w:type="spellStart"/>
+      <w:proofErr w:type="gramStart"/>
+      <w:r>
+        <w:rPr>
+          <w:rFonts w:ascii="Courier New" w:eastAsia="Times New Roman" w:hAnsi="Courier New" w:cs="Courier New"/>
+          <w:kern w:val="0"/>
+          <w:sz w:val="20"/>
+          <w:szCs w:val="20"/>
+          <w:lang w:eastAsia="pt-BR"/>
+          <w14:ligatures w14:val="none"/>
+        </w:rPr>
+        <w:t>docs</w:t>
+      </w:r>
+      <w:proofErr w:type="spellEnd"/>
+      <w:r>
+        <w:rPr>
+          <w:rFonts w:ascii="Courier New" w:eastAsia="Times New Roman" w:hAnsi="Courier New" w:cs="Courier New"/>
+          <w:kern w:val="0"/>
+          <w:sz w:val="20"/>
+          <w:szCs w:val="20"/>
+          <w:lang w:eastAsia="pt-BR"/>
+          <w14:ligatures w14:val="none"/>
+        </w:rPr>
+        <w:t>/Registros/</w:t>
+      </w:r>
+      <w:r>
+        <w:rPr>
+          <w:rFonts w:ascii="Times New Roman" w:eastAsia="Times New Roman" w:hAnsi="Times New Roman" w:cs="Times New Roman"/>
+          <w:kern w:val="0"/>
+          <w:lang w:eastAsia="pt-BR"/>
+          <w14:ligatures w14:val="none"/>
+        </w:rPr>
+        <w:t>,</w:t>
+      </w:r>
+      <w:proofErr w:type="gramEnd"/>
+      <w:r>
+        <w:rPr>
+          <w:rFonts w:ascii="Times New Roman" w:eastAsia="Times New Roman" w:hAnsi="Times New Roman" w:cs="Times New Roman"/>
+          <w:kern w:val="0"/>
+          <w:lang w:eastAsia="pt-BR"/>
+          <w14:ligatures w14:val="none"/>
+        </w:rPr>
+        <w:t xml:space="preserve"> mas no </w:t>
+      </w:r>
+      <w:r>
+        <w:rPr>
+          <w:rFonts w:ascii="Times New Roman" w:eastAsia="Times New Roman" w:hAnsi="Times New Roman" w:cs="Times New Roman"/>
+          <w:b/>
+          <w:bCs/>
+          <w:kern w:val="0"/>
+          <w:lang w:eastAsia="pt-BR"/>
+          <w14:ligatures w14:val="none"/>
+        </w:rPr>
+        <w:t>index.md</w:t>
+      </w:r>
+      <w:r>
+        <w:rPr>
+          <w:rFonts w:ascii="Times New Roman" w:eastAsia="Times New Roman" w:hAnsi="Times New Roman" w:cs="Times New Roman"/>
+          <w:kern w:val="0"/>
+          <w:lang w:eastAsia="pt-BR"/>
+          <w14:ligatures w14:val="none"/>
+        </w:rPr>
+        <w:t xml:space="preserve"> e no menu do </w:t>
+      </w:r>
+      <w:proofErr w:type="spellStart"/>
+      <w:r>
+        <w:rPr>
+          <w:rFonts w:ascii="Times New Roman" w:eastAsia="Times New Roman" w:hAnsi="Times New Roman" w:cs="Times New Roman"/>
+          <w:kern w:val="0"/>
+          <w:lang w:eastAsia="pt-BR"/>
+          <w14:ligatures w14:val="none"/>
+        </w:rPr>
+        <w:t>MkDocs</w:t>
+      </w:r>
+      <w:proofErr w:type="spellEnd"/>
+      <w:r>
+        <w:rPr>
+          <w:rFonts w:ascii="Times New Roman" w:eastAsia="Times New Roman" w:hAnsi="Times New Roman" w:cs="Times New Roman"/>
+          <w:kern w:val="0"/>
+          <w:lang w:eastAsia="pt-BR"/>
+          <w14:ligatures w14:val="none"/>
+        </w:rPr>
+        <w:t xml:space="preserve"> (</w:t>
+      </w:r>
+      <w:proofErr w:type="spellStart"/>
+      <w:r>
+        <w:rPr>
+          <w:rFonts w:ascii="Courier New" w:eastAsia="Times New Roman" w:hAnsi="Courier New" w:cs="Courier New"/>
+          <w:kern w:val="0"/>
+          <w:sz w:val="20"/>
+          <w:szCs w:val="20"/>
+          <w:lang w:eastAsia="pt-BR"/>
+          <w14:ligatures w14:val="none"/>
+        </w:rPr>
+        <w:t>mkdocs.yml</w:t>
+      </w:r>
+      <w:proofErr w:type="spellEnd"/>
+      <w:r>
+        <w:rPr>
+          <w:rFonts w:ascii="Times New Roman" w:eastAsia="Times New Roman" w:hAnsi="Times New Roman" w:cs="Times New Roman"/>
+          <w:kern w:val="0"/>
+          <w:lang w:eastAsia="pt-BR"/>
+          <w14:ligatures w14:val="none"/>
+        </w:rPr>
+        <w:t xml:space="preserve">), os links talvez estejam apontando diretamente para </w:t>
+      </w:r>
+      <w:r>
+        <w:rPr>
+          <w:rFonts w:ascii="Courier New" w:eastAsia="Times New Roman" w:hAnsi="Courier New" w:cs="Courier New"/>
+          <w:kern w:val="0"/>
+          <w:sz w:val="20"/>
+          <w:szCs w:val="20"/>
+          <w:lang w:eastAsia="pt-BR"/>
+          <w14:ligatures w14:val="none"/>
+        </w:rPr>
+        <w:t>capela_na_estacao.md</w:t>
+      </w:r>
+      <w:r>
+        <w:rPr>
+          <w:rFonts w:ascii="Times New Roman" w:eastAsia="Times New Roman" w:hAnsi="Times New Roman" w:cs="Times New Roman"/>
+          <w:kern w:val="0"/>
+          <w:lang w:eastAsia="pt-BR"/>
+          <w14:ligatures w14:val="none"/>
+        </w:rPr>
+        <w:t xml:space="preserve">, quando deveriam ser </w:t>
+      </w:r>
+      <w:r>
+        <w:rPr>
+          <w:rFonts w:ascii="Courier New" w:eastAsia="Times New Roman" w:hAnsi="Courier New" w:cs="Courier New"/>
+          <w:kern w:val="0"/>
+          <w:sz w:val="20"/>
+          <w:szCs w:val="20"/>
+          <w:lang w:eastAsia="pt-BR"/>
+          <w14:ligatures w14:val="none"/>
+        </w:rPr>
+        <w:t>Registros/capela_na_estacao.md</w:t>
+      </w:r>
+      <w:r>
+        <w:rPr>
+          <w:rFonts w:ascii="Times New Roman" w:eastAsia="Times New Roman" w:hAnsi="Times New Roman" w:cs="Times New Roman"/>
+          <w:kern w:val="0"/>
+          <w:lang w:eastAsia="pt-BR"/>
+          <w14:ligatures w14:val="none"/>
+        </w:rPr>
+        <w:t>.</w:t>
+      </w:r>
+    </w:p>
+    <w:p>
+      <w:pPr>
+        <w:spacing w:before="100" w:beforeAutospacing="1" w:after="100" w:afterAutospacing="1"/>
+        <w:rPr>
+          <w:rFonts w:ascii="Times New Roman" w:eastAsia="Times New Roman" w:hAnsi="Times New Roman" w:cs="Times New Roman"/>
+          <w:kern w:val="0"/>
+          <w:lang w:eastAsia="pt-BR"/>
+          <w14:ligatures w14:val="none"/>
+        </w:rPr>
+      </w:pPr>
+      <w:r>
+        <w:rPr>
+          <w:rFonts w:ascii="Times New Roman" w:eastAsia="Times New Roman" w:hAnsi="Times New Roman" w:cs="Times New Roman"/>
+          <w:b/>
+          <w:bCs/>
+          <w:kern w:val="0"/>
+          <w:lang w:eastAsia="pt-BR"/>
+          <w14:ligatures w14:val="none"/>
+        </w:rPr>
+        <w:t xml:space="preserve">Verifique o </w:t>
+      </w:r>
+      <w:proofErr w:type="spellStart"/>
+      <w:r>
+        <w:rPr>
+          <w:rFonts w:ascii="Courier New" w:eastAsia="Times New Roman" w:hAnsi="Courier New" w:cs="Courier New"/>
+          <w:b/>
+          <w:bCs/>
+          <w:kern w:val="0"/>
+          <w:sz w:val="20"/>
+          <w:szCs w:val="20"/>
+          <w:lang w:eastAsia="pt-BR"/>
+          <w14:ligatures w14:val="none"/>
+        </w:rPr>
+        <w:t>mkdocs.yml</w:t>
+      </w:r>
+      <w:proofErr w:type="spellEnd"/>
+      <w:r>
+        <w:rPr>
+          <w:rFonts w:ascii="Times New Roman" w:eastAsia="Times New Roman" w:hAnsi="Times New Roman" w:cs="Times New Roman"/>
+          <w:b/>
+          <w:bCs/>
+          <w:kern w:val="0"/>
+          <w:lang w:eastAsia="pt-BR"/>
+          <w14:ligatures w14:val="none"/>
+        </w:rPr>
+        <w:t xml:space="preserve"> e garanta que os caminhos dos arquivos estão corretos</w:t>
+      </w:r>
+      <w:r>
+        <w:rPr>
+          <w:rFonts w:ascii="Times New Roman" w:eastAsia="Times New Roman" w:hAnsi="Times New Roman" w:cs="Times New Roman"/>
+          <w:kern w:val="0"/>
+          <w:lang w:eastAsia="pt-BR"/>
+          <w14:ligatures w14:val="none"/>
+        </w:rPr>
+        <w:t>:</w:t>
       </w:r>
     </w:p>
     <w:p>
@@ -71,318 +870,43 @@
           <w:numId w:val="1"/>
         </w:numPr>
       </w:pPr>
-      <w:r>
-        <w:t>Depois continuamos,</w:t>
-      </w:r>
     </w:p>
     <w:p>
       <w:pPr>
-        <w:pStyle w:val="PargrafodaLista"/>
-        <w:numPr>
-          <w:ilvl w:val="0"/>
-          <w:numId w:val="1"/>
-        </w:numPr>
-      </w:pPr>
-      <w:r>
-        <w:rPr>
-          <w:rFonts w:ascii="Times New Roman" w:eastAsia="Times New Roman" w:hAnsi="Times New Roman" w:cs="Times New Roman"/>
-          <w:b/>
-          <w:bCs/>
-          <w:kern w:val="0"/>
-          <w:sz w:val="27"/>
-          <w:szCs w:val="27"/>
-          <w:lang w:eastAsia="pt-BR"/>
-          <w14:ligatures w14:val="none"/>
-        </w:rPr>
-        <w:t xml:space="preserve">Ajustar os Caminhos no </w:t>
-      </w:r>
-      <w:proofErr w:type="spellStart"/>
-      <w:r>
-        <w:rPr>
-          <w:rFonts w:ascii="Times New Roman" w:eastAsia="Times New Roman" w:hAnsi="Times New Roman" w:cs="Times New Roman"/>
-          <w:b/>
-          <w:bCs/>
-          <w:kern w:val="0"/>
-          <w:sz w:val="27"/>
-          <w:szCs w:val="27"/>
-          <w:lang w:eastAsia="pt-BR"/>
-          <w14:ligatures w14:val="none"/>
-        </w:rPr>
-        <w:t>MkDocs</w:t>
-      </w:r>
-      <w:proofErr w:type="spellEnd"/>
-    </w:p>
-    <w:p>
-      <w:pPr>
-        <w:spacing w:before="100" w:beforeAutospacing="1" w:after="100" w:afterAutospacing="1"/>
-        <w:rPr>
-          <w:rFonts w:ascii="Times New Roman" w:eastAsia="Times New Roman" w:hAnsi="Times New Roman" w:cs="Times New Roman"/>
-          <w:kern w:val="0"/>
-          <w:lang w:eastAsia="pt-BR"/>
-          <w14:ligatures w14:val="none"/>
-        </w:rPr>
-      </w:pPr>
-      <w:r>
-        <w:rPr>
-          <w:rFonts w:ascii="Times New Roman" w:eastAsia="Times New Roman" w:hAnsi="Times New Roman" w:cs="Times New Roman"/>
-          <w:kern w:val="0"/>
-          <w:lang w:eastAsia="pt-BR"/>
-          <w14:ligatures w14:val="none"/>
-        </w:rPr>
-        <w:t xml:space="preserve">Pelo que vejo, os arquivos </w:t>
-      </w:r>
-      <w:r>
-        <w:rPr>
-          <w:rFonts w:ascii="Times New Roman" w:eastAsia="Times New Roman" w:hAnsi="Times New Roman" w:cs="Times New Roman"/>
-          <w:b/>
-          <w:bCs/>
-          <w:kern w:val="0"/>
-          <w:lang w:eastAsia="pt-BR"/>
-          <w14:ligatures w14:val="none"/>
-        </w:rPr>
-        <w:t>.</w:t>
-      </w:r>
-      <w:proofErr w:type="spellStart"/>
-      <w:r>
-        <w:rPr>
-          <w:rFonts w:ascii="Times New Roman" w:eastAsia="Times New Roman" w:hAnsi="Times New Roman" w:cs="Times New Roman"/>
-          <w:b/>
-          <w:bCs/>
-          <w:kern w:val="0"/>
-          <w:lang w:eastAsia="pt-BR"/>
-          <w14:ligatures w14:val="none"/>
-        </w:rPr>
-        <w:t>md</w:t>
-      </w:r>
-      <w:proofErr w:type="spellEnd"/>
-      <w:r>
-        <w:rPr>
-          <w:rFonts w:ascii="Times New Roman" w:eastAsia="Times New Roman" w:hAnsi="Times New Roman" w:cs="Times New Roman"/>
-          <w:kern w:val="0"/>
-          <w:lang w:eastAsia="pt-BR"/>
-          <w14:ligatures w14:val="none"/>
-        </w:rPr>
-        <w:t xml:space="preserve"> estão dentro da pasta </w:t>
-      </w:r>
-      <w:proofErr w:type="spellStart"/>
-      <w:proofErr w:type="gramStart"/>
-      <w:r>
-        <w:rPr>
-          <w:rFonts w:ascii="Courier New" w:eastAsia="Times New Roman" w:hAnsi="Courier New" w:cs="Courier New"/>
-          <w:kern w:val="0"/>
-          <w:sz w:val="20"/>
-          <w:szCs w:val="20"/>
-          <w:lang w:eastAsia="pt-BR"/>
-          <w14:ligatures w14:val="none"/>
-        </w:rPr>
-        <w:t>docs</w:t>
-      </w:r>
-      <w:proofErr w:type="spellEnd"/>
-      <w:r>
-        <w:rPr>
-          <w:rFonts w:ascii="Courier New" w:eastAsia="Times New Roman" w:hAnsi="Courier New" w:cs="Courier New"/>
-          <w:kern w:val="0"/>
-          <w:sz w:val="20"/>
-          <w:szCs w:val="20"/>
-          <w:lang w:eastAsia="pt-BR"/>
-          <w14:ligatures w14:val="none"/>
-        </w:rPr>
-        <w:t>/Registros/</w:t>
-      </w:r>
-      <w:r>
-        <w:rPr>
-          <w:rFonts w:ascii="Times New Roman" w:eastAsia="Times New Roman" w:hAnsi="Times New Roman" w:cs="Times New Roman"/>
-          <w:kern w:val="0"/>
-          <w:lang w:eastAsia="pt-BR"/>
-          <w14:ligatures w14:val="none"/>
-        </w:rPr>
-        <w:t>,</w:t>
-      </w:r>
-      <w:proofErr w:type="gramEnd"/>
-      <w:r>
-        <w:rPr>
-          <w:rFonts w:ascii="Times New Roman" w:eastAsia="Times New Roman" w:hAnsi="Times New Roman" w:cs="Times New Roman"/>
-          <w:kern w:val="0"/>
-          <w:lang w:eastAsia="pt-BR"/>
-          <w14:ligatures w14:val="none"/>
-        </w:rPr>
-        <w:t xml:space="preserve"> mas no </w:t>
-      </w:r>
-      <w:r>
-        <w:rPr>
-          <w:rFonts w:ascii="Times New Roman" w:eastAsia="Times New Roman" w:hAnsi="Times New Roman" w:cs="Times New Roman"/>
-          <w:b/>
-          <w:bCs/>
-          <w:kern w:val="0"/>
-          <w:lang w:eastAsia="pt-BR"/>
-          <w14:ligatures w14:val="none"/>
-        </w:rPr>
-        <w:t>index.md</w:t>
-      </w:r>
-      <w:r>
-        <w:rPr>
-          <w:rFonts w:ascii="Times New Roman" w:eastAsia="Times New Roman" w:hAnsi="Times New Roman" w:cs="Times New Roman"/>
-          <w:kern w:val="0"/>
-          <w:lang w:eastAsia="pt-BR"/>
-          <w14:ligatures w14:val="none"/>
-        </w:rPr>
-        <w:t xml:space="preserve"> e no menu do </w:t>
-      </w:r>
-      <w:proofErr w:type="spellStart"/>
-      <w:r>
-        <w:rPr>
-          <w:rFonts w:ascii="Times New Roman" w:eastAsia="Times New Roman" w:hAnsi="Times New Roman" w:cs="Times New Roman"/>
-          <w:kern w:val="0"/>
-          <w:lang w:eastAsia="pt-BR"/>
-          <w14:ligatures w14:val="none"/>
-        </w:rPr>
-        <w:t>MkDocs</w:t>
-      </w:r>
-      <w:proofErr w:type="spellEnd"/>
-      <w:r>
-        <w:rPr>
-          <w:rFonts w:ascii="Times New Roman" w:eastAsia="Times New Roman" w:hAnsi="Times New Roman" w:cs="Times New Roman"/>
-          <w:kern w:val="0"/>
-          <w:lang w:eastAsia="pt-BR"/>
-          <w14:ligatures w14:val="none"/>
-        </w:rPr>
-        <w:t xml:space="preserve"> (</w:t>
-      </w:r>
-      <w:proofErr w:type="spellStart"/>
-      <w:r>
-        <w:rPr>
-          <w:rFonts w:ascii="Courier New" w:eastAsia="Times New Roman" w:hAnsi="Courier New" w:cs="Courier New"/>
-          <w:kern w:val="0"/>
-          <w:sz w:val="20"/>
-          <w:szCs w:val="20"/>
-          <w:lang w:eastAsia="pt-BR"/>
-          <w14:ligatures w14:val="none"/>
-        </w:rPr>
-        <w:t>mkdocs.yml</w:t>
-      </w:r>
-      <w:proofErr w:type="spellEnd"/>
-      <w:r>
-        <w:rPr>
-          <w:rFonts w:ascii="Times New Roman" w:eastAsia="Times New Roman" w:hAnsi="Times New Roman" w:cs="Times New Roman"/>
-          <w:kern w:val="0"/>
-          <w:lang w:eastAsia="pt-BR"/>
-          <w14:ligatures w14:val="none"/>
-        </w:rPr>
-        <w:t xml:space="preserve">), os links talvez estejam apontando diretamente para </w:t>
-      </w:r>
-      <w:r>
-        <w:rPr>
-          <w:rFonts w:ascii="Courier New" w:eastAsia="Times New Roman" w:hAnsi="Courier New" w:cs="Courier New"/>
-          <w:kern w:val="0"/>
-          <w:sz w:val="20"/>
-          <w:szCs w:val="20"/>
-          <w:lang w:eastAsia="pt-BR"/>
-          <w14:ligatures w14:val="none"/>
-        </w:rPr>
-        <w:t>capela_na_estacao.md</w:t>
-      </w:r>
-      <w:r>
-        <w:rPr>
-          <w:rFonts w:ascii="Times New Roman" w:eastAsia="Times New Roman" w:hAnsi="Times New Roman" w:cs="Times New Roman"/>
-          <w:kern w:val="0"/>
-          <w:lang w:eastAsia="pt-BR"/>
-          <w14:ligatures w14:val="none"/>
-        </w:rPr>
-        <w:t xml:space="preserve">, quando deveriam ser </w:t>
-      </w:r>
-      <w:r>
-        <w:rPr>
-          <w:rFonts w:ascii="Courier New" w:eastAsia="Times New Roman" w:hAnsi="Courier New" w:cs="Courier New"/>
-          <w:kern w:val="0"/>
-          <w:sz w:val="20"/>
-          <w:szCs w:val="20"/>
-          <w:lang w:eastAsia="pt-BR"/>
-          <w14:ligatures w14:val="none"/>
-        </w:rPr>
-        <w:t>Registros/capela_na_estacao.md</w:t>
-      </w:r>
-      <w:r>
-        <w:rPr>
-          <w:rFonts w:ascii="Times New Roman" w:eastAsia="Times New Roman" w:hAnsi="Times New Roman" w:cs="Times New Roman"/>
-          <w:kern w:val="0"/>
-          <w:lang w:eastAsia="pt-BR"/>
-          <w14:ligatures w14:val="none"/>
-        </w:rPr>
-        <w:t>.</w:t>
-      </w:r>
-    </w:p>
-    <w:p>
-      <w:pPr>
-        <w:spacing w:before="100" w:beforeAutospacing="1" w:after="100" w:afterAutospacing="1"/>
-        <w:rPr>
-          <w:rFonts w:ascii="Times New Roman" w:eastAsia="Times New Roman" w:hAnsi="Times New Roman" w:cs="Times New Roman"/>
-          <w:kern w:val="0"/>
-          <w:lang w:eastAsia="pt-BR"/>
-          <w14:ligatures w14:val="none"/>
-        </w:rPr>
-      </w:pPr>
-      <w:r>
-        <w:rPr>
-          <w:rFonts w:ascii="Times New Roman" w:eastAsia="Times New Roman" w:hAnsi="Times New Roman" w:cs="Times New Roman"/>
-          <w:b/>
-          <w:bCs/>
-          <w:kern w:val="0"/>
-          <w:lang w:eastAsia="pt-BR"/>
-          <w14:ligatures w14:val="none"/>
-        </w:rPr>
-        <w:t xml:space="preserve">Verifique o </w:t>
-      </w:r>
-      <w:proofErr w:type="spellStart"/>
-      <w:r>
-        <w:rPr>
-          <w:rFonts w:ascii="Courier New" w:eastAsia="Times New Roman" w:hAnsi="Courier New" w:cs="Courier New"/>
-          <w:b/>
-          <w:bCs/>
-          <w:kern w:val="0"/>
-          <w:sz w:val="20"/>
-          <w:szCs w:val="20"/>
-          <w:lang w:eastAsia="pt-BR"/>
-          <w14:ligatures w14:val="none"/>
-        </w:rPr>
-        <w:t>mkdocs.yml</w:t>
-      </w:r>
-      <w:proofErr w:type="spellEnd"/>
-      <w:r>
-        <w:rPr>
-          <w:rFonts w:ascii="Times New Roman" w:eastAsia="Times New Roman" w:hAnsi="Times New Roman" w:cs="Times New Roman"/>
-          <w:b/>
-          <w:bCs/>
-          <w:kern w:val="0"/>
-          <w:lang w:eastAsia="pt-BR"/>
-          <w14:ligatures w14:val="none"/>
-        </w:rPr>
-        <w:t xml:space="preserve"> e garanta que os caminhos dos arquivos estão corretos</w:t>
-      </w:r>
-      <w:r>
-        <w:rPr>
-          <w:rFonts w:ascii="Times New Roman" w:eastAsia="Times New Roman" w:hAnsi="Times New Roman" w:cs="Times New Roman"/>
-          <w:kern w:val="0"/>
-          <w:lang w:eastAsia="pt-BR"/>
-          <w14:ligatures w14:val="none"/>
-        </w:rPr>
-        <w:t>:</w:t>
-      </w:r>
-    </w:p>
-    <w:p>
-      <w:pPr>
-        <w:pStyle w:val="PargrafodaLista"/>
-        <w:numPr>
-          <w:ilvl w:val="0"/>
-          <w:numId w:val="1"/>
-        </w:numPr>
-      </w:pPr>
-    </w:p>
-    <w:p>
-      <w:pPr>
         <w:pStyle w:val="Ttulo3"/>
       </w:pPr>
       <w:r>
         <w:t xml:space="preserve"> </w:t>
+      </w:r>
+      <w:r>
+        <w:rPr>
+          <w:rFonts w:ascii="Menlo" w:hAnsi="Menlo" w:cs="Menlo"/>
+          <w:color w:val="000000"/>
+          <w:kern w:val="0"/>
+          <w:sz w:val="22"/>
+          <w:szCs w:val="22"/>
+        </w:rPr>
+        <w:t>cd ~/D</w:t>
+      </w:r>
+      <w:r>
+        <w:rPr>
+          <w:rFonts w:ascii="Menlo" w:hAnsi="Menlo" w:cs="Menlo"/>
+          <w:color w:val="000000"/>
+          <w:kern w:val="0"/>
+          <w:sz w:val="22"/>
+          <w:szCs w:val="22"/>
+        </w:rPr>
+        <w:t>esktop</w:t>
+      </w:r>
+      <w:r>
+        <w:rPr>
+          <w:rFonts w:ascii="Menlo" w:hAnsi="Menlo" w:cs="Menlo"/>
+          <w:color w:val="000000"/>
+          <w:kern w:val="0"/>
+          <w:sz w:val="22"/>
+          <w:szCs w:val="22"/>
+        </w:rPr>
+        <w:t>/Memoria\ Permanente</w:t>
       </w:r>
       <w:r>
         <w:br/>
@@ -1449,6 +1973,64 @@
       <w:szCs w:val="20"/>
     </w:rPr>
   </w:style>
+  <w:style w:type="paragraph" w:styleId="Pr-formataoHTML">
+    <w:name w:val="HTML Preformatted"/>
+    <w:basedOn w:val="Normal"/>
+    <w:link w:val="Pr-formataoHTMLChar"/>
+    <w:uiPriority w:val="99"/>
+    <w:semiHidden/>
+    <w:unhideWhenUsed/>
+    <w:rsid w:val="00E41774"/>
+    <w:pPr>
+      <w:tabs>
+        <w:tab w:val="left" w:pos="916"/>
+        <w:tab w:val="left" w:pos="1832"/>
+        <w:tab w:val="left" w:pos="2748"/>
+        <w:tab w:val="left" w:pos="3664"/>
+        <w:tab w:val="left" w:pos="4580"/>
+        <w:tab w:val="left" w:pos="5496"/>
+        <w:tab w:val="left" w:pos="6412"/>
+        <w:tab w:val="left" w:pos="7328"/>
+        <w:tab w:val="left" w:pos="8244"/>
+        <w:tab w:val="left" w:pos="9160"/>
+        <w:tab w:val="left" w:pos="10076"/>
+        <w:tab w:val="left" w:pos="10992"/>
+        <w:tab w:val="left" w:pos="11908"/>
+        <w:tab w:val="left" w:pos="12824"/>
+        <w:tab w:val="left" w:pos="13740"/>
+        <w:tab w:val="left" w:pos="14656"/>
+      </w:tabs>
+    </w:pPr>
+    <w:rPr>
+      <w:rFonts w:ascii="Courier New" w:eastAsia="Times New Roman" w:hAnsi="Courier New" w:cs="Courier New"/>
+      <w:kern w:val="0"/>
+      <w:sz w:val="20"/>
+      <w:szCs w:val="20"/>
+      <w:lang w:eastAsia="pt-BR"/>
+      <w14:ligatures w14:val="none"/>
+    </w:rPr>
+  </w:style>
+  <w:style w:type="character" w:customStyle="1" w:styleId="Pr-formataoHTMLChar">
+    <w:name w:val="Pré-formatação HTML Char"/>
+    <w:basedOn w:val="Fontepargpadro"/>
+    <w:link w:val="Pr-formataoHTML"/>
+    <w:uiPriority w:val="99"/>
+    <w:semiHidden/>
+    <w:rsid w:val="00E41774"/>
+    <w:rPr>
+      <w:rFonts w:ascii="Courier New" w:eastAsia="Times New Roman" w:hAnsi="Courier New" w:cs="Courier New"/>
+      <w:kern w:val="0"/>
+      <w:sz w:val="20"/>
+      <w:szCs w:val="20"/>
+      <w:lang w:eastAsia="pt-BR"/>
+      <w14:ligatures w14:val="none"/>
+    </w:rPr>
+  </w:style>
+  <w:style w:type="character" w:customStyle="1" w:styleId="hljs-builtin">
+    <w:name w:val="hljs-built_in"/>
+    <w:basedOn w:val="Fontepargpadro"/>
+    <w:rsid w:val="00E41774"/>
+  </w:style>
 </w:styles>
 </file>
 

</xml_diff>